<commit_message>
Move some js libraries to new structure. Add redirect to previous page after authorisation.  Add new functionality to track and race controllers and actions. Fix some bugs. Update some actions to new structure.
</commit_message>
<xml_diff>
--- a/docs/site rules.docx
+++ b/docs/site rules.docx
@@ -106,6 +106,12 @@
     </w:p>
     <w:sdt>
       <w:sdtPr>
+        <w:rPr>
+          <w:rFonts w:asciiTheme="minorHAnsi" w:eastAsiaTheme="minorHAnsi" w:hAnsiTheme="minorHAnsi" w:cstheme="minorBidi"/>
+          <w:color w:val="auto"/>
+          <w:sz w:val="22"/>
+          <w:szCs w:val="22"/>
+        </w:rPr>
         <w:id w:val="954605471"/>
         <w:docPartObj>
           <w:docPartGallery w:val="Table of Contents"/>
@@ -114,17 +120,12 @@
       </w:sdtPr>
       <w:sdtEndPr>
         <w:rPr>
-          <w:rFonts w:asciiTheme="minorHAnsi" w:eastAsiaTheme="minorHAnsi" w:hAnsiTheme="minorHAnsi" w:cstheme="minorBidi"/>
           <w:b/>
           <w:bCs/>
           <w:noProof/>
-          <w:color w:val="auto"/>
-          <w:sz w:val="22"/>
-          <w:szCs w:val="22"/>
         </w:rPr>
       </w:sdtEndPr>
       <w:sdtContent>
-        <w:bookmarkStart w:id="0" w:name="_GoBack" w:displacedByCustomXml="prev"/>
         <w:p>
           <w:pPr>
             <w:pStyle w:val="TOCHeading"/>
@@ -144,7 +145,6 @@
             <w:t>Содержание</w:t>
           </w:r>
         </w:p>
-        <w:bookmarkEnd w:id="0"/>
         <w:p>
           <w:pPr>
             <w:pStyle w:val="TOC1"/>
@@ -271,7 +271,7 @@
           <w:lang w:val="ru-RU"/>
         </w:rPr>
       </w:pPr>
-      <w:bookmarkStart w:id="1" w:name="_Toc356571174"/>
+      <w:bookmarkStart w:id="0" w:name="_Toc356571174"/>
       <w:r>
         <w:rPr>
           <w:b/>
@@ -296,7 +296,7 @@
         </w:rPr>
         <w:t>.</w:t>
       </w:r>
-      <w:bookmarkEnd w:id="1"/>
+      <w:bookmarkEnd w:id="0"/>
     </w:p>
     <w:p>
       <w:pPr>
@@ -1322,14 +1322,45 @@
           <w:sz w:val="28"/>
           <w:szCs w:val="28"/>
         </w:rPr>
-        <w:t>$this-&gt;view-&gt;headTitle($this-&gt;view-&gt;translate('</w:t>
-      </w:r>
+        <w:t>$this-&gt;view-&gt;</w:t>
+      </w:r>
+      <w:proofErr w:type="spellStart"/>
+      <w:proofErr w:type="gramStart"/>
       <w:r>
         <w:rPr>
           <w:rFonts w:cs="Times New Roman"/>
           <w:i/>
           <w:sz w:val="28"/>
           <w:szCs w:val="28"/>
+        </w:rPr>
+        <w:t>headTitle</w:t>
+      </w:r>
+      <w:proofErr w:type="spellEnd"/>
+      <w:r>
+        <w:rPr>
+          <w:rFonts w:cs="Times New Roman"/>
+          <w:i/>
+          <w:sz w:val="28"/>
+          <w:szCs w:val="28"/>
+        </w:rPr>
+        <w:t>(</w:t>
+      </w:r>
+      <w:proofErr w:type="gramEnd"/>
+      <w:r>
+        <w:rPr>
+          <w:rFonts w:cs="Times New Roman"/>
+          <w:i/>
+          <w:sz w:val="28"/>
+          <w:szCs w:val="28"/>
+        </w:rPr>
+        <w:t>$this-&gt;view-&gt;translate('</w:t>
+      </w:r>
+      <w:r>
+        <w:rPr>
+          <w:rFonts w:cs="Times New Roman"/>
+          <w:i/>
+          <w:sz w:val="28"/>
+          <w:szCs w:val="28"/>
           <w:lang w:val="ru-RU"/>
         </w:rPr>
         <w:t>Чемпионат</w:t>
@@ -1381,6 +1412,1406 @@
         </w:rPr>
         <w:t>!'));</w:t>
       </w:r>
+    </w:p>
+    <w:p>
+      <w:pPr>
+        <w:rPr>
+          <w:rFonts w:cs="Times New Roman"/>
+          <w:i/>
+          <w:sz w:val="28"/>
+          <w:szCs w:val="28"/>
+        </w:rPr>
+      </w:pPr>
+      <w:r>
+        <w:rPr>
+          <w:rFonts w:cs="Times New Roman"/>
+          <w:i/>
+          <w:sz w:val="28"/>
+          <w:szCs w:val="28"/>
+        </w:rPr>
+        <w:br w:type="page"/>
+      </w:r>
+    </w:p>
+    <w:p>
+      <w:pPr>
+        <w:pStyle w:val="Heading1"/>
+        <w:jc w:val="center"/>
+        <w:rPr>
+          <w:b/>
+          <w:color w:val="auto"/>
+          <w:lang w:val="ru-RU"/>
+        </w:rPr>
+      </w:pPr>
+      <w:r>
+        <w:rPr>
+          <w:b/>
+          <w:color w:val="auto"/>
+        </w:rPr>
+        <w:lastRenderedPageBreak/>
+        <w:t>Routes</w:t>
+      </w:r>
+      <w:r>
+        <w:rPr>
+          <w:b/>
+          <w:color w:val="auto"/>
+          <w:lang w:val="ru-RU"/>
+        </w:rPr>
+        <w:t xml:space="preserve"> – пути использующие</w:t>
+      </w:r>
+      <w:r>
+        <w:rPr>
+          <w:b/>
+          <w:color w:val="auto"/>
+          <w:lang w:val="ru-RU"/>
+        </w:rPr>
+        <w:t>ся на сайте</w:t>
+      </w:r>
+    </w:p>
+    <w:p>
+      <w:pPr>
+        <w:ind w:firstLine="720"/>
+        <w:jc w:val="both"/>
+        <w:rPr>
+          <w:rFonts w:cs="Times New Roman"/>
+          <w:sz w:val="28"/>
+          <w:szCs w:val="28"/>
+          <w:lang w:val="ru-RU"/>
+        </w:rPr>
+      </w:pPr>
+      <w:r>
+        <w:rPr>
+          <w:rFonts w:cs="Times New Roman"/>
+          <w:sz w:val="28"/>
+          <w:szCs w:val="28"/>
+          <w:lang w:val="ru-RU"/>
+        </w:rPr>
+        <w:t>В этом разделе мы опишем все пути использующиеся на сайте для каждого контроллера и путь по умолчанию.</w:t>
+      </w:r>
+    </w:p>
+    <w:p>
+      <w:pPr>
+        <w:ind w:firstLine="720"/>
+        <w:jc w:val="both"/>
+        <w:rPr>
+          <w:rFonts w:cs="Times New Roman"/>
+          <w:sz w:val="28"/>
+          <w:szCs w:val="28"/>
+          <w:lang w:val="ru-RU"/>
+        </w:rPr>
+      </w:pPr>
+    </w:p>
+    <w:tbl>
+      <w:tblPr>
+        <w:tblStyle w:val="GridTable4-Accent1"/>
+        <w:tblW w:w="0" w:type="auto"/>
+        <w:tblLook w:val="04A0" w:firstRow="1" w:lastRow="0" w:firstColumn="1" w:lastColumn="0" w:noHBand="0" w:noVBand="1"/>
+      </w:tblPr>
+      <w:tblGrid>
+        <w:gridCol w:w="1815"/>
+        <w:gridCol w:w="1544"/>
+        <w:gridCol w:w="2254"/>
+        <w:gridCol w:w="3732"/>
+      </w:tblGrid>
+      <w:tr>
+        <w:trPr>
+          <w:cnfStyle w:val="100000000000" w:firstRow="1" w:lastRow="0" w:firstColumn="0" w:lastColumn="0" w:oddVBand="0" w:evenVBand="0" w:oddHBand="0" w:evenHBand="0" w:firstRowFirstColumn="0" w:firstRowLastColumn="0" w:lastRowFirstColumn="0" w:lastRowLastColumn="0"/>
+        </w:trPr>
+        <w:tc>
+          <w:tcPr>
+            <w:cnfStyle w:val="001000000000" w:firstRow="0" w:lastRow="0" w:firstColumn="1" w:lastColumn="0" w:oddVBand="0" w:evenVBand="0" w:oddHBand="0" w:evenHBand="0" w:firstRowFirstColumn="0" w:firstRowLastColumn="0" w:lastRowFirstColumn="0" w:lastRowLastColumn="0"/>
+            <w:tcW w:w="1696" w:type="dxa"/>
+          </w:tcPr>
+          <w:p>
+            <w:pPr>
+              <w:jc w:val="both"/>
+              <w:rPr>
+                <w:rFonts w:cs="Times New Roman"/>
+                <w:sz w:val="28"/>
+                <w:szCs w:val="28"/>
+              </w:rPr>
+            </w:pPr>
+            <w:r>
+              <w:rPr>
+                <w:rFonts w:cs="Times New Roman"/>
+                <w:sz w:val="28"/>
+                <w:szCs w:val="28"/>
+              </w:rPr>
+              <w:t>Controller</w:t>
+            </w:r>
+          </w:p>
+        </w:tc>
+        <w:tc>
+          <w:tcPr>
+            <w:tcW w:w="1560" w:type="dxa"/>
+          </w:tcPr>
+          <w:p>
+            <w:pPr>
+              <w:jc w:val="both"/>
+              <w:cnfStyle w:val="100000000000" w:firstRow="1" w:lastRow="0" w:firstColumn="0" w:lastColumn="0" w:oddVBand="0" w:evenVBand="0" w:oddHBand="0" w:evenHBand="0" w:firstRowFirstColumn="0" w:firstRowLastColumn="0" w:lastRowFirstColumn="0" w:lastRowLastColumn="0"/>
+              <w:rPr>
+                <w:rFonts w:cs="Times New Roman"/>
+                <w:sz w:val="28"/>
+                <w:szCs w:val="28"/>
+              </w:rPr>
+            </w:pPr>
+            <w:r>
+              <w:rPr>
+                <w:rFonts w:cs="Times New Roman"/>
+                <w:sz w:val="28"/>
+                <w:szCs w:val="28"/>
+              </w:rPr>
+              <w:t>Action</w:t>
+            </w:r>
+          </w:p>
+        </w:tc>
+        <w:tc>
+          <w:tcPr>
+            <w:tcW w:w="2268" w:type="dxa"/>
+          </w:tcPr>
+          <w:p>
+            <w:pPr>
+              <w:jc w:val="both"/>
+              <w:cnfStyle w:val="100000000000" w:firstRow="1" w:lastRow="0" w:firstColumn="0" w:lastColumn="0" w:oddVBand="0" w:evenVBand="0" w:oddHBand="0" w:evenHBand="0" w:firstRowFirstColumn="0" w:firstRowLastColumn="0" w:lastRowFirstColumn="0" w:lastRowLastColumn="0"/>
+              <w:rPr>
+                <w:rFonts w:cs="Times New Roman"/>
+                <w:sz w:val="28"/>
+                <w:szCs w:val="28"/>
+              </w:rPr>
+            </w:pPr>
+            <w:r>
+              <w:rPr>
+                <w:rFonts w:cs="Times New Roman"/>
+                <w:sz w:val="28"/>
+                <w:szCs w:val="28"/>
+              </w:rPr>
+              <w:t>Route Name</w:t>
+            </w:r>
+          </w:p>
+        </w:tc>
+        <w:tc>
+          <w:tcPr>
+            <w:tcW w:w="3821" w:type="dxa"/>
+          </w:tcPr>
+          <w:p>
+            <w:pPr>
+              <w:jc w:val="both"/>
+              <w:cnfStyle w:val="100000000000" w:firstRow="1" w:lastRow="0" w:firstColumn="0" w:lastColumn="0" w:oddVBand="0" w:evenVBand="0" w:oddHBand="0" w:evenHBand="0" w:firstRowFirstColumn="0" w:firstRowLastColumn="0" w:lastRowFirstColumn="0" w:lastRowLastColumn="0"/>
+              <w:rPr>
+                <w:rFonts w:cs="Times New Roman"/>
+                <w:sz w:val="28"/>
+                <w:szCs w:val="28"/>
+              </w:rPr>
+            </w:pPr>
+            <w:r>
+              <w:rPr>
+                <w:rFonts w:cs="Times New Roman"/>
+                <w:sz w:val="28"/>
+                <w:szCs w:val="28"/>
+              </w:rPr>
+              <w:t>Route Example</w:t>
+            </w:r>
+          </w:p>
+        </w:tc>
+      </w:tr>
+      <w:tr>
+        <w:trPr>
+          <w:cnfStyle w:val="000000100000" w:firstRow="0" w:lastRow="0" w:firstColumn="0" w:lastColumn="0" w:oddVBand="0" w:evenVBand="0" w:oddHBand="1" w:evenHBand="0" w:firstRowFirstColumn="0" w:firstRowLastColumn="0" w:lastRowFirstColumn="0" w:lastRowLastColumn="0"/>
+        </w:trPr>
+        <w:tc>
+          <w:tcPr>
+            <w:cnfStyle w:val="001000000000" w:firstRow="0" w:lastRow="0" w:firstColumn="1" w:lastColumn="0" w:oddVBand="0" w:evenVBand="0" w:oddHBand="0" w:evenHBand="0" w:firstRowFirstColumn="0" w:firstRowLastColumn="0" w:lastRowFirstColumn="0" w:lastRowLastColumn="0"/>
+            <w:tcW w:w="1696" w:type="dxa"/>
+          </w:tcPr>
+          <w:p>
+            <w:pPr>
+              <w:jc w:val="both"/>
+              <w:rPr>
+                <w:rFonts w:cs="Times New Roman"/>
+                <w:b w:val="0"/>
+                <w:sz w:val="28"/>
+                <w:szCs w:val="28"/>
+              </w:rPr>
+            </w:pPr>
+            <w:r>
+              <w:rPr>
+                <w:rFonts w:cs="Times New Roman"/>
+                <w:b w:val="0"/>
+                <w:sz w:val="28"/>
+                <w:szCs w:val="28"/>
+              </w:rPr>
+              <w:t>u</w:t>
+            </w:r>
+            <w:r>
+              <w:rPr>
+                <w:rFonts w:cs="Times New Roman"/>
+                <w:b w:val="0"/>
+                <w:sz w:val="28"/>
+                <w:szCs w:val="28"/>
+              </w:rPr>
+              <w:t>ser</w:t>
+            </w:r>
+          </w:p>
+        </w:tc>
+        <w:tc>
+          <w:tcPr>
+            <w:tcW w:w="1560" w:type="dxa"/>
+          </w:tcPr>
+          <w:p>
+            <w:pPr>
+              <w:jc w:val="both"/>
+              <w:cnfStyle w:val="000000100000" w:firstRow="0" w:lastRow="0" w:firstColumn="0" w:lastColumn="0" w:oddVBand="0" w:evenVBand="0" w:oddHBand="1" w:evenHBand="0" w:firstRowFirstColumn="0" w:firstRowLastColumn="0" w:lastRowFirstColumn="0" w:lastRowLastColumn="0"/>
+              <w:rPr>
+                <w:rFonts w:cs="Times New Roman"/>
+                <w:sz w:val="28"/>
+                <w:szCs w:val="28"/>
+              </w:rPr>
+            </w:pPr>
+            <w:r>
+              <w:rPr>
+                <w:rFonts w:cs="Times New Roman"/>
+                <w:sz w:val="28"/>
+                <w:szCs w:val="28"/>
+              </w:rPr>
+              <w:t>id</w:t>
+            </w:r>
+          </w:p>
+        </w:tc>
+        <w:tc>
+          <w:tcPr>
+            <w:tcW w:w="2268" w:type="dxa"/>
+          </w:tcPr>
+          <w:p>
+            <w:pPr>
+              <w:jc w:val="both"/>
+              <w:cnfStyle w:val="000000100000" w:firstRow="0" w:lastRow="0" w:firstColumn="0" w:lastColumn="0" w:oddVBand="0" w:evenVBand="0" w:oddHBand="1" w:evenHBand="0" w:firstRowFirstColumn="0" w:firstRowLastColumn="0" w:lastRowFirstColumn="0" w:lastRowLastColumn="0"/>
+              <w:rPr>
+                <w:rFonts w:cs="Times New Roman"/>
+                <w:sz w:val="28"/>
+                <w:szCs w:val="28"/>
+              </w:rPr>
+            </w:pPr>
+            <w:r>
+              <w:rPr>
+                <w:rFonts w:cs="Times New Roman"/>
+                <w:sz w:val="28"/>
+                <w:szCs w:val="28"/>
+              </w:rPr>
+              <w:t>u</w:t>
+            </w:r>
+            <w:r>
+              <w:rPr>
+                <w:rFonts w:cs="Times New Roman"/>
+                <w:sz w:val="28"/>
+                <w:szCs w:val="28"/>
+              </w:rPr>
+              <w:t>ser</w:t>
+            </w:r>
+          </w:p>
+        </w:tc>
+        <w:tc>
+          <w:tcPr>
+            <w:tcW w:w="3821" w:type="dxa"/>
+          </w:tcPr>
+          <w:p>
+            <w:pPr>
+              <w:jc w:val="both"/>
+              <w:cnfStyle w:val="000000100000" w:firstRow="0" w:lastRow="0" w:firstColumn="0" w:lastColumn="0" w:oddVBand="0" w:evenVBand="0" w:oddHBand="1" w:evenHBand="0" w:firstRowFirstColumn="0" w:firstRowLastColumn="0" w:lastRowFirstColumn="0" w:lastRowLastColumn="0"/>
+              <w:rPr>
+                <w:rFonts w:cs="Times New Roman"/>
+                <w:sz w:val="28"/>
+                <w:szCs w:val="28"/>
+              </w:rPr>
+            </w:pPr>
+            <w:r>
+              <w:rPr>
+                <w:rFonts w:cs="Times New Roman"/>
+                <w:sz w:val="28"/>
+                <w:szCs w:val="28"/>
+              </w:rPr>
+              <w:t>u</w:t>
+            </w:r>
+            <w:r>
+              <w:rPr>
+                <w:rFonts w:cs="Times New Roman"/>
+                <w:sz w:val="28"/>
+                <w:szCs w:val="28"/>
+              </w:rPr>
+              <w:t>ser/id/1.html</w:t>
+            </w:r>
+          </w:p>
+        </w:tc>
+      </w:tr>
+      <w:tr>
+        <w:tc>
+          <w:tcPr>
+            <w:cnfStyle w:val="001000000000" w:firstRow="0" w:lastRow="0" w:firstColumn="1" w:lastColumn="0" w:oddVBand="0" w:evenVBand="0" w:oddHBand="0" w:evenHBand="0" w:firstRowFirstColumn="0" w:firstRowLastColumn="0" w:lastRowFirstColumn="0" w:lastRowLastColumn="0"/>
+            <w:tcW w:w="1696" w:type="dxa"/>
+          </w:tcPr>
+          <w:p>
+            <w:pPr>
+              <w:jc w:val="both"/>
+              <w:rPr>
+                <w:rFonts w:cs="Times New Roman"/>
+                <w:b w:val="0"/>
+                <w:sz w:val="28"/>
+                <w:szCs w:val="28"/>
+              </w:rPr>
+            </w:pPr>
+            <w:r>
+              <w:rPr>
+                <w:rFonts w:cs="Times New Roman"/>
+                <w:b w:val="0"/>
+                <w:sz w:val="28"/>
+                <w:szCs w:val="28"/>
+              </w:rPr>
+              <w:t>user</w:t>
+            </w:r>
+          </w:p>
+        </w:tc>
+        <w:tc>
+          <w:tcPr>
+            <w:tcW w:w="1560" w:type="dxa"/>
+          </w:tcPr>
+          <w:p>
+            <w:pPr>
+              <w:jc w:val="both"/>
+              <w:cnfStyle w:val="000000000000" w:firstRow="0" w:lastRow="0" w:firstColumn="0" w:lastColumn="0" w:oddVBand="0" w:evenVBand="0" w:oddHBand="0" w:evenHBand="0" w:firstRowFirstColumn="0" w:firstRowLastColumn="0" w:lastRowFirstColumn="0" w:lastRowLastColumn="0"/>
+              <w:rPr>
+                <w:rFonts w:cs="Times New Roman"/>
+                <w:sz w:val="28"/>
+                <w:szCs w:val="28"/>
+              </w:rPr>
+            </w:pPr>
+            <w:r>
+              <w:rPr>
+                <w:rFonts w:cs="Times New Roman"/>
+                <w:sz w:val="28"/>
+                <w:szCs w:val="28"/>
+              </w:rPr>
+              <w:t>all</w:t>
+            </w:r>
+          </w:p>
+        </w:tc>
+        <w:tc>
+          <w:tcPr>
+            <w:tcW w:w="2268" w:type="dxa"/>
+          </w:tcPr>
+          <w:p>
+            <w:pPr>
+              <w:jc w:val="both"/>
+              <w:cnfStyle w:val="000000000000" w:firstRow="0" w:lastRow="0" w:firstColumn="0" w:lastColumn="0" w:oddVBand="0" w:evenVBand="0" w:oddHBand="0" w:evenHBand="0" w:firstRowFirstColumn="0" w:firstRowLastColumn="0" w:lastRowFirstColumn="0" w:lastRowLastColumn="0"/>
+              <w:rPr>
+                <w:rFonts w:cs="Times New Roman"/>
+                <w:sz w:val="28"/>
+                <w:szCs w:val="28"/>
+              </w:rPr>
+            </w:pPr>
+            <w:proofErr w:type="spellStart"/>
+            <w:r>
+              <w:rPr>
+                <w:rFonts w:cs="Times New Roman"/>
+                <w:sz w:val="28"/>
+                <w:szCs w:val="28"/>
+              </w:rPr>
+              <w:t>userAll</w:t>
+            </w:r>
+            <w:proofErr w:type="spellEnd"/>
+          </w:p>
+        </w:tc>
+        <w:tc>
+          <w:tcPr>
+            <w:tcW w:w="3821" w:type="dxa"/>
+          </w:tcPr>
+          <w:p>
+            <w:pPr>
+              <w:jc w:val="both"/>
+              <w:cnfStyle w:val="000000000000" w:firstRow="0" w:lastRow="0" w:firstColumn="0" w:lastColumn="0" w:oddVBand="0" w:evenVBand="0" w:oddHBand="0" w:evenHBand="0" w:firstRowFirstColumn="0" w:firstRowLastColumn="0" w:lastRowFirstColumn="0" w:lastRowLastColumn="0"/>
+              <w:rPr>
+                <w:rFonts w:cs="Times New Roman"/>
+                <w:sz w:val="28"/>
+                <w:szCs w:val="28"/>
+              </w:rPr>
+            </w:pPr>
+            <w:r>
+              <w:rPr>
+                <w:rFonts w:cs="Times New Roman"/>
+                <w:sz w:val="28"/>
+                <w:szCs w:val="28"/>
+              </w:rPr>
+              <w:t>user/all/1</w:t>
+            </w:r>
+            <w:r>
+              <w:rPr>
+                <w:rFonts w:cs="Times New Roman"/>
+                <w:sz w:val="28"/>
+                <w:szCs w:val="28"/>
+              </w:rPr>
+              <w:t>.html</w:t>
+            </w:r>
+          </w:p>
+        </w:tc>
+      </w:tr>
+      <w:tr>
+        <w:trPr>
+          <w:cnfStyle w:val="000000100000" w:firstRow="0" w:lastRow="0" w:firstColumn="0" w:lastColumn="0" w:oddVBand="0" w:evenVBand="0" w:oddHBand="1" w:evenHBand="0" w:firstRowFirstColumn="0" w:firstRowLastColumn="0" w:lastRowFirstColumn="0" w:lastRowLastColumn="0"/>
+        </w:trPr>
+        <w:tc>
+          <w:tcPr>
+            <w:cnfStyle w:val="001000000000" w:firstRow="0" w:lastRow="0" w:firstColumn="1" w:lastColumn="0" w:oddVBand="0" w:evenVBand="0" w:oddHBand="0" w:evenHBand="0" w:firstRowFirstColumn="0" w:firstRowLastColumn="0" w:lastRowFirstColumn="0" w:lastRowLastColumn="0"/>
+            <w:tcW w:w="1696" w:type="dxa"/>
+          </w:tcPr>
+          <w:p>
+            <w:pPr>
+              <w:jc w:val="both"/>
+              <w:rPr>
+                <w:rFonts w:cs="Times New Roman"/>
+                <w:b w:val="0"/>
+                <w:sz w:val="28"/>
+                <w:szCs w:val="28"/>
+              </w:rPr>
+            </w:pPr>
+            <w:r>
+              <w:rPr>
+                <w:rFonts w:cs="Times New Roman"/>
+                <w:b w:val="0"/>
+                <w:sz w:val="28"/>
+                <w:szCs w:val="28"/>
+              </w:rPr>
+              <w:t>article</w:t>
+            </w:r>
+          </w:p>
+        </w:tc>
+        <w:tc>
+          <w:tcPr>
+            <w:tcW w:w="1560" w:type="dxa"/>
+          </w:tcPr>
+          <w:p>
+            <w:pPr>
+              <w:jc w:val="both"/>
+              <w:cnfStyle w:val="000000100000" w:firstRow="0" w:lastRow="0" w:firstColumn="0" w:lastColumn="0" w:oddVBand="0" w:evenVBand="0" w:oddHBand="1" w:evenHBand="0" w:firstRowFirstColumn="0" w:firstRowLastColumn="0" w:lastRowFirstColumn="0" w:lastRowLastColumn="0"/>
+              <w:rPr>
+                <w:rFonts w:cs="Times New Roman"/>
+                <w:sz w:val="28"/>
+                <w:szCs w:val="28"/>
+              </w:rPr>
+            </w:pPr>
+            <w:r>
+              <w:rPr>
+                <w:rFonts w:cs="Times New Roman"/>
+                <w:sz w:val="28"/>
+                <w:szCs w:val="28"/>
+              </w:rPr>
+              <w:t>id</w:t>
+            </w:r>
+          </w:p>
+        </w:tc>
+        <w:tc>
+          <w:tcPr>
+            <w:tcW w:w="2268" w:type="dxa"/>
+          </w:tcPr>
+          <w:p>
+            <w:pPr>
+              <w:jc w:val="both"/>
+              <w:cnfStyle w:val="000000100000" w:firstRow="0" w:lastRow="0" w:firstColumn="0" w:lastColumn="0" w:oddVBand="0" w:evenVBand="0" w:oddHBand="1" w:evenHBand="0" w:firstRowFirstColumn="0" w:firstRowLastColumn="0" w:lastRowFirstColumn="0" w:lastRowLastColumn="0"/>
+              <w:rPr>
+                <w:rFonts w:cs="Times New Roman"/>
+                <w:sz w:val="28"/>
+                <w:szCs w:val="28"/>
+              </w:rPr>
+            </w:pPr>
+            <w:r>
+              <w:rPr>
+                <w:rFonts w:cs="Times New Roman"/>
+                <w:sz w:val="28"/>
+                <w:szCs w:val="28"/>
+              </w:rPr>
+              <w:t>article</w:t>
+            </w:r>
+          </w:p>
+        </w:tc>
+        <w:tc>
+          <w:tcPr>
+            <w:tcW w:w="3821" w:type="dxa"/>
+          </w:tcPr>
+          <w:p>
+            <w:pPr>
+              <w:jc w:val="both"/>
+              <w:cnfStyle w:val="000000100000" w:firstRow="0" w:lastRow="0" w:firstColumn="0" w:lastColumn="0" w:oddVBand="0" w:evenVBand="0" w:oddHBand="1" w:evenHBand="0" w:firstRowFirstColumn="0" w:firstRowLastColumn="0" w:lastRowFirstColumn="0" w:lastRowLastColumn="0"/>
+              <w:rPr>
+                <w:rFonts w:cs="Times New Roman"/>
+                <w:sz w:val="28"/>
+                <w:szCs w:val="28"/>
+              </w:rPr>
+            </w:pPr>
+            <w:r>
+              <w:rPr>
+                <w:rFonts w:cs="Times New Roman"/>
+                <w:sz w:val="28"/>
+                <w:szCs w:val="28"/>
+              </w:rPr>
+              <w:t>article/id/1.html</w:t>
+            </w:r>
+          </w:p>
+        </w:tc>
+      </w:tr>
+      <w:tr>
+        <w:tc>
+          <w:tcPr>
+            <w:cnfStyle w:val="001000000000" w:firstRow="0" w:lastRow="0" w:firstColumn="1" w:lastColumn="0" w:oddVBand="0" w:evenVBand="0" w:oddHBand="0" w:evenHBand="0" w:firstRowFirstColumn="0" w:firstRowLastColumn="0" w:lastRowFirstColumn="0" w:lastRowLastColumn="0"/>
+            <w:tcW w:w="1696" w:type="dxa"/>
+          </w:tcPr>
+          <w:p>
+            <w:pPr>
+              <w:jc w:val="both"/>
+              <w:rPr>
+                <w:rFonts w:cs="Times New Roman"/>
+                <w:b w:val="0"/>
+                <w:sz w:val="28"/>
+                <w:szCs w:val="28"/>
+              </w:rPr>
+            </w:pPr>
+            <w:r>
+              <w:rPr>
+                <w:rFonts w:cs="Times New Roman"/>
+                <w:b w:val="0"/>
+                <w:sz w:val="28"/>
+                <w:szCs w:val="28"/>
+              </w:rPr>
+              <w:t>article</w:t>
+            </w:r>
+          </w:p>
+        </w:tc>
+        <w:tc>
+          <w:tcPr>
+            <w:tcW w:w="1560" w:type="dxa"/>
+          </w:tcPr>
+          <w:p>
+            <w:pPr>
+              <w:jc w:val="both"/>
+              <w:cnfStyle w:val="000000000000" w:firstRow="0" w:lastRow="0" w:firstColumn="0" w:lastColumn="0" w:oddVBand="0" w:evenVBand="0" w:oddHBand="0" w:evenHBand="0" w:firstRowFirstColumn="0" w:firstRowLastColumn="0" w:lastRowFirstColumn="0" w:lastRowLastColumn="0"/>
+              <w:rPr>
+                <w:rFonts w:cs="Times New Roman"/>
+                <w:sz w:val="28"/>
+                <w:szCs w:val="28"/>
+              </w:rPr>
+            </w:pPr>
+            <w:r>
+              <w:rPr>
+                <w:rFonts w:cs="Times New Roman"/>
+                <w:sz w:val="28"/>
+                <w:szCs w:val="28"/>
+              </w:rPr>
+              <w:t>id</w:t>
+            </w:r>
+          </w:p>
+        </w:tc>
+        <w:tc>
+          <w:tcPr>
+            <w:tcW w:w="2268" w:type="dxa"/>
+          </w:tcPr>
+          <w:p>
+            <w:pPr>
+              <w:jc w:val="both"/>
+              <w:cnfStyle w:val="000000000000" w:firstRow="0" w:lastRow="0" w:firstColumn="0" w:lastColumn="0" w:oddVBand="0" w:evenVBand="0" w:oddHBand="0" w:evenHBand="0" w:firstRowFirstColumn="0" w:firstRowLastColumn="0" w:lastRowFirstColumn="0" w:lastRowLastColumn="0"/>
+              <w:rPr>
+                <w:rFonts w:cs="Times New Roman"/>
+                <w:sz w:val="28"/>
+                <w:szCs w:val="28"/>
+              </w:rPr>
+            </w:pPr>
+            <w:proofErr w:type="spellStart"/>
+            <w:r>
+              <w:rPr>
+                <w:rFonts w:cs="Times New Roman"/>
+                <w:sz w:val="28"/>
+                <w:szCs w:val="28"/>
+              </w:rPr>
+              <w:t>articleAll</w:t>
+            </w:r>
+            <w:proofErr w:type="spellEnd"/>
+          </w:p>
+        </w:tc>
+        <w:tc>
+          <w:tcPr>
+            <w:tcW w:w="3821" w:type="dxa"/>
+          </w:tcPr>
+          <w:p>
+            <w:pPr>
+              <w:jc w:val="both"/>
+              <w:cnfStyle w:val="000000000000" w:firstRow="0" w:lastRow="0" w:firstColumn="0" w:lastColumn="0" w:oddVBand="0" w:evenVBand="0" w:oddHBand="0" w:evenHBand="0" w:firstRowFirstColumn="0" w:firstRowLastColumn="0" w:lastRowFirstColumn="0" w:lastRowLastColumn="0"/>
+              <w:rPr>
+                <w:rFonts w:cs="Times New Roman"/>
+                <w:sz w:val="28"/>
+                <w:szCs w:val="28"/>
+              </w:rPr>
+            </w:pPr>
+            <w:r>
+              <w:rPr>
+                <w:rFonts w:cs="Times New Roman"/>
+                <w:sz w:val="28"/>
+                <w:szCs w:val="28"/>
+              </w:rPr>
+              <w:t>article/all/1.html</w:t>
+            </w:r>
+          </w:p>
+        </w:tc>
+      </w:tr>
+      <w:tr>
+        <w:trPr>
+          <w:cnfStyle w:val="000000100000" w:firstRow="0" w:lastRow="0" w:firstColumn="0" w:lastColumn="0" w:oddVBand="0" w:evenVBand="0" w:oddHBand="1" w:evenHBand="0" w:firstRowFirstColumn="0" w:firstRowLastColumn="0" w:lastRowFirstColumn="0" w:lastRowLastColumn="0"/>
+        </w:trPr>
+        <w:tc>
+          <w:tcPr>
+            <w:cnfStyle w:val="001000000000" w:firstRow="0" w:lastRow="0" w:firstColumn="1" w:lastColumn="0" w:oddVBand="0" w:evenVBand="0" w:oddHBand="0" w:evenHBand="0" w:firstRowFirstColumn="0" w:firstRowLastColumn="0" w:lastRowFirstColumn="0" w:lastRowLastColumn="0"/>
+            <w:tcW w:w="1696" w:type="dxa"/>
+          </w:tcPr>
+          <w:p>
+            <w:pPr>
+              <w:jc w:val="both"/>
+              <w:rPr>
+                <w:rFonts w:cs="Times New Roman"/>
+                <w:b w:val="0"/>
+                <w:sz w:val="28"/>
+                <w:szCs w:val="28"/>
+              </w:rPr>
+            </w:pPr>
+            <w:r>
+              <w:rPr>
+                <w:rFonts w:cs="Times New Roman"/>
+                <w:b w:val="0"/>
+                <w:sz w:val="28"/>
+                <w:szCs w:val="28"/>
+              </w:rPr>
+              <w:t>article</w:t>
+            </w:r>
+          </w:p>
+        </w:tc>
+        <w:tc>
+          <w:tcPr>
+            <w:tcW w:w="1560" w:type="dxa"/>
+          </w:tcPr>
+          <w:p>
+            <w:pPr>
+              <w:jc w:val="both"/>
+              <w:cnfStyle w:val="000000100000" w:firstRow="0" w:lastRow="0" w:firstColumn="0" w:lastColumn="0" w:oddVBand="0" w:evenVBand="0" w:oddHBand="1" w:evenHBand="0" w:firstRowFirstColumn="0" w:firstRowLastColumn="0" w:lastRowFirstColumn="0" w:lastRowLastColumn="0"/>
+              <w:rPr>
+                <w:rFonts w:cs="Times New Roman"/>
+                <w:sz w:val="28"/>
+                <w:szCs w:val="28"/>
+              </w:rPr>
+            </w:pPr>
+            <w:proofErr w:type="spellStart"/>
+            <w:r>
+              <w:rPr>
+                <w:rFonts w:cs="Times New Roman"/>
+                <w:sz w:val="28"/>
+                <w:szCs w:val="28"/>
+              </w:rPr>
+              <w:t>a</w:t>
+            </w:r>
+            <w:r>
+              <w:rPr>
+                <w:rFonts w:cs="Times New Roman"/>
+                <w:sz w:val="28"/>
+                <w:szCs w:val="28"/>
+              </w:rPr>
+              <w:t>llByType</w:t>
+            </w:r>
+            <w:proofErr w:type="spellEnd"/>
+          </w:p>
+        </w:tc>
+        <w:tc>
+          <w:tcPr>
+            <w:tcW w:w="2268" w:type="dxa"/>
+          </w:tcPr>
+          <w:p>
+            <w:pPr>
+              <w:jc w:val="both"/>
+              <w:cnfStyle w:val="000000100000" w:firstRow="0" w:lastRow="0" w:firstColumn="0" w:lastColumn="0" w:oddVBand="0" w:evenVBand="0" w:oddHBand="1" w:evenHBand="0" w:firstRowFirstColumn="0" w:firstRowLastColumn="0" w:lastRowFirstColumn="0" w:lastRowLastColumn="0"/>
+              <w:rPr>
+                <w:rFonts w:cs="Times New Roman"/>
+                <w:sz w:val="28"/>
+                <w:szCs w:val="28"/>
+              </w:rPr>
+            </w:pPr>
+            <w:proofErr w:type="spellStart"/>
+            <w:r>
+              <w:rPr>
+                <w:rFonts w:cs="Times New Roman"/>
+                <w:sz w:val="28"/>
+                <w:szCs w:val="28"/>
+              </w:rPr>
+              <w:t>articleAllByType</w:t>
+            </w:r>
+            <w:proofErr w:type="spellEnd"/>
+          </w:p>
+        </w:tc>
+        <w:tc>
+          <w:tcPr>
+            <w:tcW w:w="3821" w:type="dxa"/>
+          </w:tcPr>
+          <w:p>
+            <w:pPr>
+              <w:jc w:val="both"/>
+              <w:cnfStyle w:val="000000100000" w:firstRow="0" w:lastRow="0" w:firstColumn="0" w:lastColumn="0" w:oddVBand="0" w:evenVBand="0" w:oddHBand="1" w:evenHBand="0" w:firstRowFirstColumn="0" w:firstRowLastColumn="0" w:lastRowFirstColumn="0" w:lastRowLastColumn="0"/>
+              <w:rPr>
+                <w:rFonts w:cs="Times New Roman"/>
+                <w:sz w:val="28"/>
+                <w:szCs w:val="28"/>
+              </w:rPr>
+            </w:pPr>
+            <w:r>
+              <w:rPr>
+                <w:rFonts w:cs="Times New Roman"/>
+                <w:sz w:val="28"/>
+                <w:szCs w:val="28"/>
+              </w:rPr>
+              <w:t>a</w:t>
+            </w:r>
+            <w:r>
+              <w:rPr>
+                <w:rFonts w:cs="Times New Roman"/>
+                <w:sz w:val="28"/>
+                <w:szCs w:val="28"/>
+              </w:rPr>
+              <w:t>rticle/all-by-type/1/1.html</w:t>
+            </w:r>
+          </w:p>
+        </w:tc>
+      </w:tr>
+      <w:tr>
+        <w:tc>
+          <w:tcPr>
+            <w:cnfStyle w:val="001000000000" w:firstRow="0" w:lastRow="0" w:firstColumn="1" w:lastColumn="0" w:oddVBand="0" w:evenVBand="0" w:oddHBand="0" w:evenHBand="0" w:firstRowFirstColumn="0" w:firstRowLastColumn="0" w:lastRowFirstColumn="0" w:lastRowLastColumn="0"/>
+            <w:tcW w:w="1696" w:type="dxa"/>
+          </w:tcPr>
+          <w:p>
+            <w:pPr>
+              <w:jc w:val="both"/>
+              <w:rPr>
+                <w:rFonts w:cs="Times New Roman"/>
+                <w:b w:val="0"/>
+                <w:sz w:val="28"/>
+                <w:szCs w:val="28"/>
+              </w:rPr>
+            </w:pPr>
+            <w:r>
+              <w:rPr>
+                <w:rFonts w:cs="Times New Roman"/>
+                <w:b w:val="0"/>
+                <w:sz w:val="28"/>
+                <w:szCs w:val="28"/>
+              </w:rPr>
+              <w:t>article-type</w:t>
+            </w:r>
+          </w:p>
+        </w:tc>
+        <w:tc>
+          <w:tcPr>
+            <w:tcW w:w="1560" w:type="dxa"/>
+          </w:tcPr>
+          <w:p>
+            <w:pPr>
+              <w:jc w:val="both"/>
+              <w:cnfStyle w:val="000000000000" w:firstRow="0" w:lastRow="0" w:firstColumn="0" w:lastColumn="0" w:oddVBand="0" w:evenVBand="0" w:oddHBand="0" w:evenHBand="0" w:firstRowFirstColumn="0" w:firstRowLastColumn="0" w:lastRowFirstColumn="0" w:lastRowLastColumn="0"/>
+              <w:rPr>
+                <w:rFonts w:cs="Times New Roman"/>
+                <w:sz w:val="28"/>
+                <w:szCs w:val="28"/>
+              </w:rPr>
+            </w:pPr>
+          </w:p>
+        </w:tc>
+        <w:tc>
+          <w:tcPr>
+            <w:tcW w:w="2268" w:type="dxa"/>
+          </w:tcPr>
+          <w:p>
+            <w:pPr>
+              <w:jc w:val="both"/>
+              <w:cnfStyle w:val="000000000000" w:firstRow="0" w:lastRow="0" w:firstColumn="0" w:lastColumn="0" w:oddVBand="0" w:evenVBand="0" w:oddHBand="0" w:evenHBand="0" w:firstRowFirstColumn="0" w:firstRowLastColumn="0" w:lastRowFirstColumn="0" w:lastRowLastColumn="0"/>
+              <w:rPr>
+                <w:rFonts w:cs="Times New Roman"/>
+                <w:sz w:val="28"/>
+                <w:szCs w:val="28"/>
+              </w:rPr>
+            </w:pPr>
+            <w:proofErr w:type="spellStart"/>
+            <w:r>
+              <w:rPr>
+                <w:rFonts w:cs="Times New Roman"/>
+                <w:sz w:val="28"/>
+                <w:szCs w:val="28"/>
+              </w:rPr>
+              <w:t>articleTypeId</w:t>
+            </w:r>
+            <w:proofErr w:type="spellEnd"/>
+          </w:p>
+        </w:tc>
+        <w:tc>
+          <w:tcPr>
+            <w:tcW w:w="3821" w:type="dxa"/>
+          </w:tcPr>
+          <w:p>
+            <w:pPr>
+              <w:jc w:val="both"/>
+              <w:cnfStyle w:val="000000000000" w:firstRow="0" w:lastRow="0" w:firstColumn="0" w:lastColumn="0" w:oddVBand="0" w:evenVBand="0" w:oddHBand="0" w:evenHBand="0" w:firstRowFirstColumn="0" w:firstRowLastColumn="0" w:lastRowFirstColumn="0" w:lastRowLastColumn="0"/>
+              <w:rPr>
+                <w:rFonts w:cs="Times New Roman"/>
+                <w:sz w:val="28"/>
+                <w:szCs w:val="28"/>
+              </w:rPr>
+            </w:pPr>
+          </w:p>
+        </w:tc>
+      </w:tr>
+      <w:tr>
+        <w:trPr>
+          <w:cnfStyle w:val="000000100000" w:firstRow="0" w:lastRow="0" w:firstColumn="0" w:lastColumn="0" w:oddVBand="0" w:evenVBand="0" w:oddHBand="1" w:evenHBand="0" w:firstRowFirstColumn="0" w:firstRowLastColumn="0" w:lastRowFirstColumn="0" w:lastRowLastColumn="0"/>
+        </w:trPr>
+        <w:tc>
+          <w:tcPr>
+            <w:cnfStyle w:val="001000000000" w:firstRow="0" w:lastRow="0" w:firstColumn="1" w:lastColumn="0" w:oddVBand="0" w:evenVBand="0" w:oddHBand="0" w:evenHBand="0" w:firstRowFirstColumn="0" w:firstRowLastColumn="0" w:lastRowFirstColumn="0" w:lastRowLastColumn="0"/>
+            <w:tcW w:w="1696" w:type="dxa"/>
+          </w:tcPr>
+          <w:p>
+            <w:pPr>
+              <w:jc w:val="both"/>
+              <w:rPr>
+                <w:rFonts w:cs="Times New Roman"/>
+                <w:b w:val="0"/>
+                <w:sz w:val="28"/>
+                <w:szCs w:val="28"/>
+              </w:rPr>
+            </w:pPr>
+            <w:r>
+              <w:rPr>
+                <w:rFonts w:cs="Times New Roman"/>
+                <w:b w:val="0"/>
+                <w:sz w:val="28"/>
+                <w:szCs w:val="28"/>
+              </w:rPr>
+              <w:t>content-type</w:t>
+            </w:r>
+          </w:p>
+        </w:tc>
+        <w:tc>
+          <w:tcPr>
+            <w:tcW w:w="1560" w:type="dxa"/>
+          </w:tcPr>
+          <w:p>
+            <w:pPr>
+              <w:jc w:val="both"/>
+              <w:cnfStyle w:val="000000100000" w:firstRow="0" w:lastRow="0" w:firstColumn="0" w:lastColumn="0" w:oddVBand="0" w:evenVBand="0" w:oddHBand="1" w:evenHBand="0" w:firstRowFirstColumn="0" w:firstRowLastColumn="0" w:lastRowFirstColumn="0" w:lastRowLastColumn="0"/>
+              <w:rPr>
+                <w:rFonts w:cs="Times New Roman"/>
+                <w:sz w:val="28"/>
+                <w:szCs w:val="28"/>
+              </w:rPr>
+            </w:pPr>
+          </w:p>
+        </w:tc>
+        <w:tc>
+          <w:tcPr>
+            <w:tcW w:w="2268" w:type="dxa"/>
+          </w:tcPr>
+          <w:p>
+            <w:pPr>
+              <w:jc w:val="both"/>
+              <w:cnfStyle w:val="000000100000" w:firstRow="0" w:lastRow="0" w:firstColumn="0" w:lastColumn="0" w:oddVBand="0" w:evenVBand="0" w:oddHBand="1" w:evenHBand="0" w:firstRowFirstColumn="0" w:firstRowLastColumn="0" w:lastRowFirstColumn="0" w:lastRowLastColumn="0"/>
+              <w:rPr>
+                <w:rFonts w:cs="Times New Roman"/>
+                <w:sz w:val="28"/>
+                <w:szCs w:val="28"/>
+              </w:rPr>
+            </w:pPr>
+            <w:proofErr w:type="spellStart"/>
+            <w:r>
+              <w:rPr>
+                <w:rFonts w:cs="Times New Roman"/>
+                <w:sz w:val="28"/>
+                <w:szCs w:val="28"/>
+              </w:rPr>
+              <w:t>contentTypeId</w:t>
+            </w:r>
+            <w:proofErr w:type="spellEnd"/>
+          </w:p>
+        </w:tc>
+        <w:tc>
+          <w:tcPr>
+            <w:tcW w:w="3821" w:type="dxa"/>
+          </w:tcPr>
+          <w:p>
+            <w:pPr>
+              <w:jc w:val="both"/>
+              <w:cnfStyle w:val="000000100000" w:firstRow="0" w:lastRow="0" w:firstColumn="0" w:lastColumn="0" w:oddVBand="0" w:evenVBand="0" w:oddHBand="1" w:evenHBand="0" w:firstRowFirstColumn="0" w:firstRowLastColumn="0" w:lastRowFirstColumn="0" w:lastRowLastColumn="0"/>
+              <w:rPr>
+                <w:rFonts w:cs="Times New Roman"/>
+                <w:sz w:val="28"/>
+                <w:szCs w:val="28"/>
+              </w:rPr>
+            </w:pPr>
+          </w:p>
+        </w:tc>
+      </w:tr>
+      <w:tr>
+        <w:tc>
+          <w:tcPr>
+            <w:cnfStyle w:val="001000000000" w:firstRow="0" w:lastRow="0" w:firstColumn="1" w:lastColumn="0" w:oddVBand="0" w:evenVBand="0" w:oddHBand="0" w:evenHBand="0" w:firstRowFirstColumn="0" w:firstRowLastColumn="0" w:lastRowFirstColumn="0" w:lastRowLastColumn="0"/>
+            <w:tcW w:w="1696" w:type="dxa"/>
+          </w:tcPr>
+          <w:p>
+            <w:pPr>
+              <w:jc w:val="both"/>
+              <w:rPr>
+                <w:rFonts w:cs="Times New Roman"/>
+                <w:b w:val="0"/>
+                <w:sz w:val="28"/>
+                <w:szCs w:val="28"/>
+              </w:rPr>
+            </w:pPr>
+            <w:r>
+              <w:rPr>
+                <w:rFonts w:cs="Times New Roman"/>
+                <w:b w:val="0"/>
+                <w:sz w:val="28"/>
+                <w:szCs w:val="28"/>
+              </w:rPr>
+              <w:t>league</w:t>
+            </w:r>
+          </w:p>
+        </w:tc>
+        <w:tc>
+          <w:tcPr>
+            <w:tcW w:w="1560" w:type="dxa"/>
+          </w:tcPr>
+          <w:p>
+            <w:pPr>
+              <w:jc w:val="both"/>
+              <w:cnfStyle w:val="000000000000" w:firstRow="0" w:lastRow="0" w:firstColumn="0" w:lastColumn="0" w:oddVBand="0" w:evenVBand="0" w:oddHBand="0" w:evenHBand="0" w:firstRowFirstColumn="0" w:firstRowLastColumn="0" w:lastRowFirstColumn="0" w:lastRowLastColumn="0"/>
+              <w:rPr>
+                <w:rFonts w:cs="Times New Roman"/>
+                <w:sz w:val="28"/>
+                <w:szCs w:val="28"/>
+              </w:rPr>
+            </w:pPr>
+          </w:p>
+        </w:tc>
+        <w:tc>
+          <w:tcPr>
+            <w:tcW w:w="2268" w:type="dxa"/>
+          </w:tcPr>
+          <w:p>
+            <w:pPr>
+              <w:jc w:val="both"/>
+              <w:cnfStyle w:val="000000000000" w:firstRow="0" w:lastRow="0" w:firstColumn="0" w:lastColumn="0" w:oddVBand="0" w:evenVBand="0" w:oddHBand="0" w:evenHBand="0" w:firstRowFirstColumn="0" w:firstRowLastColumn="0" w:lastRowFirstColumn="0" w:lastRowLastColumn="0"/>
+              <w:rPr>
+                <w:rFonts w:cs="Times New Roman"/>
+                <w:sz w:val="28"/>
+                <w:szCs w:val="28"/>
+              </w:rPr>
+            </w:pPr>
+            <w:r>
+              <w:rPr>
+                <w:rFonts w:cs="Times New Roman"/>
+                <w:sz w:val="28"/>
+                <w:szCs w:val="28"/>
+              </w:rPr>
+              <w:t>league</w:t>
+            </w:r>
+          </w:p>
+        </w:tc>
+        <w:tc>
+          <w:tcPr>
+            <w:tcW w:w="3821" w:type="dxa"/>
+          </w:tcPr>
+          <w:p>
+            <w:pPr>
+              <w:jc w:val="both"/>
+              <w:cnfStyle w:val="000000000000" w:firstRow="0" w:lastRow="0" w:firstColumn="0" w:lastColumn="0" w:oddVBand="0" w:evenVBand="0" w:oddHBand="0" w:evenHBand="0" w:firstRowFirstColumn="0" w:firstRowLastColumn="0" w:lastRowFirstColumn="0" w:lastRowLastColumn="0"/>
+              <w:rPr>
+                <w:rFonts w:cs="Times New Roman"/>
+                <w:sz w:val="28"/>
+                <w:szCs w:val="28"/>
+              </w:rPr>
+            </w:pPr>
+            <w:r>
+              <w:rPr>
+                <w:rFonts w:cs="Times New Roman"/>
+                <w:sz w:val="28"/>
+                <w:szCs w:val="28"/>
+              </w:rPr>
+              <w:t>league/</w:t>
+            </w:r>
+            <w:r>
+              <w:rPr>
+                <w:rFonts w:cs="Times New Roman"/>
+                <w:sz w:val="28"/>
+                <w:szCs w:val="28"/>
+              </w:rPr>
+              <w:t>edit</w:t>
+            </w:r>
+            <w:r>
+              <w:rPr>
+                <w:rFonts w:cs="Times New Roman"/>
+                <w:sz w:val="28"/>
+                <w:szCs w:val="28"/>
+              </w:rPr>
+              <w:t>/1.html</w:t>
+            </w:r>
+          </w:p>
+        </w:tc>
+      </w:tr>
+      <w:tr>
+        <w:trPr>
+          <w:cnfStyle w:val="000000100000" w:firstRow="0" w:lastRow="0" w:firstColumn="0" w:lastColumn="0" w:oddVBand="0" w:evenVBand="0" w:oddHBand="1" w:evenHBand="0" w:firstRowFirstColumn="0" w:firstRowLastColumn="0" w:lastRowFirstColumn="0" w:lastRowLastColumn="0"/>
+        </w:trPr>
+        <w:tc>
+          <w:tcPr>
+            <w:cnfStyle w:val="001000000000" w:firstRow="0" w:lastRow="0" w:firstColumn="1" w:lastColumn="0" w:oddVBand="0" w:evenVBand="0" w:oddHBand="0" w:evenHBand="0" w:firstRowFirstColumn="0" w:firstRowLastColumn="0" w:lastRowFirstColumn="0" w:lastRowLastColumn="0"/>
+            <w:tcW w:w="1696" w:type="dxa"/>
+          </w:tcPr>
+          <w:p>
+            <w:pPr>
+              <w:jc w:val="both"/>
+              <w:rPr>
+                <w:rFonts w:cs="Times New Roman"/>
+                <w:b w:val="0"/>
+                <w:sz w:val="28"/>
+                <w:szCs w:val="28"/>
+              </w:rPr>
+            </w:pPr>
+            <w:r>
+              <w:rPr>
+                <w:rFonts w:cs="Times New Roman"/>
+                <w:b w:val="0"/>
+                <w:sz w:val="28"/>
+                <w:szCs w:val="28"/>
+              </w:rPr>
+              <w:t>league</w:t>
+            </w:r>
+          </w:p>
+        </w:tc>
+        <w:tc>
+          <w:tcPr>
+            <w:tcW w:w="1560" w:type="dxa"/>
+          </w:tcPr>
+          <w:p>
+            <w:pPr>
+              <w:jc w:val="both"/>
+              <w:cnfStyle w:val="000000100000" w:firstRow="0" w:lastRow="0" w:firstColumn="0" w:lastColumn="0" w:oddVBand="0" w:evenVBand="0" w:oddHBand="1" w:evenHBand="0" w:firstRowFirstColumn="0" w:firstRowLastColumn="0" w:lastRowFirstColumn="0" w:lastRowLastColumn="0"/>
+              <w:rPr>
+                <w:rFonts w:cs="Times New Roman"/>
+                <w:sz w:val="28"/>
+                <w:szCs w:val="28"/>
+              </w:rPr>
+            </w:pPr>
+          </w:p>
+        </w:tc>
+        <w:tc>
+          <w:tcPr>
+            <w:tcW w:w="2268" w:type="dxa"/>
+          </w:tcPr>
+          <w:p>
+            <w:pPr>
+              <w:jc w:val="both"/>
+              <w:cnfStyle w:val="000000100000" w:firstRow="0" w:lastRow="0" w:firstColumn="0" w:lastColumn="0" w:oddVBand="0" w:evenVBand="0" w:oddHBand="1" w:evenHBand="0" w:firstRowFirstColumn="0" w:firstRowLastColumn="0" w:lastRowFirstColumn="0" w:lastRowLastColumn="0"/>
+              <w:rPr>
+                <w:rFonts w:cs="Times New Roman"/>
+                <w:sz w:val="28"/>
+                <w:szCs w:val="28"/>
+              </w:rPr>
+            </w:pPr>
+            <w:proofErr w:type="spellStart"/>
+            <w:r>
+              <w:rPr>
+                <w:rFonts w:cs="Times New Roman"/>
+                <w:sz w:val="28"/>
+                <w:szCs w:val="28"/>
+              </w:rPr>
+              <w:t>league</w:t>
+            </w:r>
+            <w:r>
+              <w:rPr>
+                <w:rFonts w:cs="Times New Roman"/>
+                <w:sz w:val="28"/>
+                <w:szCs w:val="28"/>
+              </w:rPr>
+              <w:t>All</w:t>
+            </w:r>
+            <w:proofErr w:type="spellEnd"/>
+          </w:p>
+        </w:tc>
+        <w:tc>
+          <w:tcPr>
+            <w:tcW w:w="3821" w:type="dxa"/>
+          </w:tcPr>
+          <w:p>
+            <w:pPr>
+              <w:jc w:val="both"/>
+              <w:cnfStyle w:val="000000100000" w:firstRow="0" w:lastRow="0" w:firstColumn="0" w:lastColumn="0" w:oddVBand="0" w:evenVBand="0" w:oddHBand="1" w:evenHBand="0" w:firstRowFirstColumn="0" w:firstRowLastColumn="0" w:lastRowFirstColumn="0" w:lastRowLastColumn="0"/>
+              <w:rPr>
+                <w:rFonts w:cs="Times New Roman"/>
+                <w:sz w:val="28"/>
+                <w:szCs w:val="28"/>
+              </w:rPr>
+            </w:pPr>
+            <w:r>
+              <w:rPr>
+                <w:rFonts w:cs="Times New Roman"/>
+                <w:sz w:val="28"/>
+                <w:szCs w:val="28"/>
+              </w:rPr>
+              <w:t>l</w:t>
+            </w:r>
+            <w:r>
+              <w:rPr>
+                <w:rFonts w:cs="Times New Roman"/>
+                <w:sz w:val="28"/>
+                <w:szCs w:val="28"/>
+              </w:rPr>
+              <w:t>eague/all/1.html</w:t>
+            </w:r>
+          </w:p>
+        </w:tc>
+      </w:tr>
+      <w:tr>
+        <w:tc>
+          <w:tcPr>
+            <w:cnfStyle w:val="001000000000" w:firstRow="0" w:lastRow="0" w:firstColumn="1" w:lastColumn="0" w:oddVBand="0" w:evenVBand="0" w:oddHBand="0" w:evenHBand="0" w:firstRowFirstColumn="0" w:firstRowLastColumn="0" w:lastRowFirstColumn="0" w:lastRowLastColumn="0"/>
+            <w:tcW w:w="1696" w:type="dxa"/>
+          </w:tcPr>
+          <w:p>
+            <w:pPr>
+              <w:jc w:val="both"/>
+              <w:rPr>
+                <w:rFonts w:cs="Times New Roman"/>
+                <w:b w:val="0"/>
+                <w:sz w:val="28"/>
+                <w:szCs w:val="28"/>
+              </w:rPr>
+            </w:pPr>
+            <w:r>
+              <w:rPr>
+                <w:rFonts w:cs="Times New Roman"/>
+                <w:b w:val="0"/>
+                <w:sz w:val="28"/>
+                <w:szCs w:val="28"/>
+              </w:rPr>
+              <w:t>league</w:t>
+            </w:r>
+          </w:p>
+        </w:tc>
+        <w:tc>
+          <w:tcPr>
+            <w:tcW w:w="1560" w:type="dxa"/>
+          </w:tcPr>
+          <w:p>
+            <w:pPr>
+              <w:jc w:val="both"/>
+              <w:cnfStyle w:val="000000000000" w:firstRow="0" w:lastRow="0" w:firstColumn="0" w:lastColumn="0" w:oddVBand="0" w:evenVBand="0" w:oddHBand="0" w:evenHBand="0" w:firstRowFirstColumn="0" w:firstRowLastColumn="0" w:lastRowFirstColumn="0" w:lastRowLastColumn="0"/>
+              <w:rPr>
+                <w:rFonts w:cs="Times New Roman"/>
+                <w:sz w:val="28"/>
+                <w:szCs w:val="28"/>
+              </w:rPr>
+            </w:pPr>
+          </w:p>
+        </w:tc>
+        <w:tc>
+          <w:tcPr>
+            <w:tcW w:w="2268" w:type="dxa"/>
+          </w:tcPr>
+          <w:p>
+            <w:pPr>
+              <w:jc w:val="both"/>
+              <w:cnfStyle w:val="000000000000" w:firstRow="0" w:lastRow="0" w:firstColumn="0" w:lastColumn="0" w:oddVBand="0" w:evenVBand="0" w:oddHBand="0" w:evenHBand="0" w:firstRowFirstColumn="0" w:firstRowLastColumn="0" w:lastRowFirstColumn="0" w:lastRowLastColumn="0"/>
+              <w:rPr>
+                <w:rFonts w:cs="Times New Roman"/>
+                <w:sz w:val="28"/>
+                <w:szCs w:val="28"/>
+              </w:rPr>
+            </w:pPr>
+            <w:proofErr w:type="spellStart"/>
+            <w:r>
+              <w:rPr>
+                <w:rFonts w:cs="Times New Roman"/>
+                <w:sz w:val="28"/>
+                <w:szCs w:val="28"/>
+              </w:rPr>
+              <w:t>leagueIdAll</w:t>
+            </w:r>
+            <w:proofErr w:type="spellEnd"/>
+          </w:p>
+        </w:tc>
+        <w:tc>
+          <w:tcPr>
+            <w:tcW w:w="3821" w:type="dxa"/>
+          </w:tcPr>
+          <w:p>
+            <w:pPr>
+              <w:jc w:val="both"/>
+              <w:cnfStyle w:val="000000000000" w:firstRow="0" w:lastRow="0" w:firstColumn="0" w:lastColumn="0" w:oddVBand="0" w:evenVBand="0" w:oddHBand="0" w:evenHBand="0" w:firstRowFirstColumn="0" w:firstRowLastColumn="0" w:lastRowFirstColumn="0" w:lastRowLastColumn="0"/>
+              <w:rPr>
+                <w:rFonts w:cs="Times New Roman"/>
+                <w:sz w:val="28"/>
+                <w:szCs w:val="28"/>
+              </w:rPr>
+            </w:pPr>
+            <w:r>
+              <w:rPr>
+                <w:rFonts w:cs="Times New Roman"/>
+                <w:sz w:val="28"/>
+                <w:szCs w:val="28"/>
+              </w:rPr>
+              <w:t>league/</w:t>
+            </w:r>
+            <w:r>
+              <w:rPr>
+                <w:rFonts w:cs="Times New Roman"/>
+                <w:sz w:val="28"/>
+                <w:szCs w:val="28"/>
+              </w:rPr>
+              <w:t>id</w:t>
+            </w:r>
+            <w:r>
+              <w:rPr>
+                <w:rFonts w:cs="Times New Roman"/>
+                <w:sz w:val="28"/>
+                <w:szCs w:val="28"/>
+              </w:rPr>
+              <w:t>/1</w:t>
+            </w:r>
+            <w:r>
+              <w:rPr>
+                <w:rFonts w:cs="Times New Roman"/>
+                <w:sz w:val="28"/>
+                <w:szCs w:val="28"/>
+              </w:rPr>
+              <w:t>/1</w:t>
+            </w:r>
+            <w:r>
+              <w:rPr>
+                <w:rFonts w:cs="Times New Roman"/>
+                <w:sz w:val="28"/>
+                <w:szCs w:val="28"/>
+              </w:rPr>
+              <w:t>.html</w:t>
+            </w:r>
+          </w:p>
+        </w:tc>
+      </w:tr>
+      <w:tr>
+        <w:trPr>
+          <w:cnfStyle w:val="000000100000" w:firstRow="0" w:lastRow="0" w:firstColumn="0" w:lastColumn="0" w:oddVBand="0" w:evenVBand="0" w:oddHBand="1" w:evenHBand="0" w:firstRowFirstColumn="0" w:firstRowLastColumn="0" w:lastRowFirstColumn="0" w:lastRowLastColumn="0"/>
+        </w:trPr>
+        <w:tc>
+          <w:tcPr>
+            <w:cnfStyle w:val="001000000000" w:firstRow="0" w:lastRow="0" w:firstColumn="1" w:lastColumn="0" w:oddVBand="0" w:evenVBand="0" w:oddHBand="0" w:evenHBand="0" w:firstRowFirstColumn="0" w:firstRowLastColumn="0" w:lastRowFirstColumn="0" w:lastRowLastColumn="0"/>
+            <w:tcW w:w="1696" w:type="dxa"/>
+          </w:tcPr>
+          <w:p>
+            <w:pPr>
+              <w:jc w:val="both"/>
+              <w:rPr>
+                <w:rFonts w:cs="Times New Roman"/>
+                <w:b w:val="0"/>
+                <w:sz w:val="28"/>
+                <w:szCs w:val="28"/>
+              </w:rPr>
+            </w:pPr>
+            <w:r>
+              <w:rPr>
+                <w:rFonts w:cs="Times New Roman"/>
+                <w:b w:val="0"/>
+                <w:sz w:val="28"/>
+                <w:szCs w:val="28"/>
+              </w:rPr>
+              <w:t>championship</w:t>
+            </w:r>
+          </w:p>
+        </w:tc>
+        <w:tc>
+          <w:tcPr>
+            <w:tcW w:w="1560" w:type="dxa"/>
+          </w:tcPr>
+          <w:p>
+            <w:pPr>
+              <w:jc w:val="both"/>
+              <w:cnfStyle w:val="000000100000" w:firstRow="0" w:lastRow="0" w:firstColumn="0" w:lastColumn="0" w:oddVBand="0" w:evenVBand="0" w:oddHBand="1" w:evenHBand="0" w:firstRowFirstColumn="0" w:firstRowLastColumn="0" w:lastRowFirstColumn="0" w:lastRowLastColumn="0"/>
+              <w:rPr>
+                <w:rFonts w:cs="Times New Roman"/>
+                <w:sz w:val="28"/>
+                <w:szCs w:val="28"/>
+              </w:rPr>
+            </w:pPr>
+          </w:p>
+        </w:tc>
+        <w:tc>
+          <w:tcPr>
+            <w:tcW w:w="2268" w:type="dxa"/>
+          </w:tcPr>
+          <w:p>
+            <w:pPr>
+              <w:jc w:val="both"/>
+              <w:cnfStyle w:val="000000100000" w:firstRow="0" w:lastRow="0" w:firstColumn="0" w:lastColumn="0" w:oddVBand="0" w:evenVBand="0" w:oddHBand="1" w:evenHBand="0" w:firstRowFirstColumn="0" w:firstRowLastColumn="0" w:lastRowFirstColumn="0" w:lastRowLastColumn="0"/>
+              <w:rPr>
+                <w:rFonts w:cs="Times New Roman"/>
+                <w:sz w:val="28"/>
+                <w:szCs w:val="28"/>
+              </w:rPr>
+            </w:pPr>
+            <w:r>
+              <w:rPr>
+                <w:rFonts w:cs="Times New Roman"/>
+                <w:sz w:val="28"/>
+                <w:szCs w:val="28"/>
+              </w:rPr>
+              <w:t>championship</w:t>
+            </w:r>
+          </w:p>
+        </w:tc>
+        <w:tc>
+          <w:tcPr>
+            <w:tcW w:w="3821" w:type="dxa"/>
+          </w:tcPr>
+          <w:p>
+            <w:pPr>
+              <w:jc w:val="both"/>
+              <w:cnfStyle w:val="000000100000" w:firstRow="0" w:lastRow="0" w:firstColumn="0" w:lastColumn="0" w:oddVBand="0" w:evenVBand="0" w:oddHBand="1" w:evenHBand="0" w:firstRowFirstColumn="0" w:firstRowLastColumn="0" w:lastRowFirstColumn="0" w:lastRowLastColumn="0"/>
+              <w:rPr>
+                <w:rFonts w:cs="Times New Roman"/>
+                <w:sz w:val="28"/>
+                <w:szCs w:val="28"/>
+              </w:rPr>
+            </w:pPr>
+          </w:p>
+        </w:tc>
+      </w:tr>
+    </w:tbl>
+    <w:p>
+      <w:pPr>
+        <w:ind w:firstLine="720"/>
+        <w:jc w:val="both"/>
+        <w:rPr>
+          <w:rFonts w:cs="Times New Roman"/>
+          <w:sz w:val="28"/>
+          <w:szCs w:val="28"/>
+        </w:rPr>
+      </w:pPr>
+    </w:p>
+    <w:p>
+      <w:pPr>
+        <w:ind w:firstLine="720"/>
+        <w:jc w:val="both"/>
+        <w:rPr>
+          <w:rFonts w:cs="Times New Roman"/>
+          <w:sz w:val="28"/>
+          <w:szCs w:val="28"/>
+        </w:rPr>
+      </w:pPr>
+      <w:bookmarkStart w:id="1" w:name="_GoBack"/>
+      <w:bookmarkEnd w:id="1"/>
     </w:p>
     <w:sectPr>
       <w:pgSz w:w="11906" w:h="16838"/>
@@ -1893,6 +3324,115 @@
       <w:u w:val="single"/>
     </w:rPr>
   </w:style>
+  <w:style w:type="table" w:styleId="TableGrid">
+    <w:name w:val="Table Grid"/>
+    <w:basedOn w:val="TableNormal"/>
+    <w:uiPriority w:val="39"/>
+    <w:rsid w:val="00324092"/>
+    <w:pPr>
+      <w:spacing w:after="0" w:line="240" w:lineRule="auto"/>
+    </w:pPr>
+    <w:tblPr>
+      <w:tblInd w:w="0" w:type="dxa"/>
+      <w:tblBorders>
+        <w:top w:val="single" w:sz="4" w:space="0" w:color="auto"/>
+        <w:left w:val="single" w:sz="4" w:space="0" w:color="auto"/>
+        <w:bottom w:val="single" w:sz="4" w:space="0" w:color="auto"/>
+        <w:right w:val="single" w:sz="4" w:space="0" w:color="auto"/>
+        <w:insideH w:val="single" w:sz="4" w:space="0" w:color="auto"/>
+        <w:insideV w:val="single" w:sz="4" w:space="0" w:color="auto"/>
+      </w:tblBorders>
+      <w:tblCellMar>
+        <w:top w:w="0" w:type="dxa"/>
+        <w:left w:w="108" w:type="dxa"/>
+        <w:bottom w:w="0" w:type="dxa"/>
+        <w:right w:w="108" w:type="dxa"/>
+      </w:tblCellMar>
+    </w:tblPr>
+  </w:style>
+  <w:style w:type="table" w:styleId="GridTable4-Accent1">
+    <w:name w:val="Grid Table 4 Accent 1"/>
+    <w:basedOn w:val="TableNormal"/>
+    <w:uiPriority w:val="49"/>
+    <w:rsid w:val="00324092"/>
+    <w:pPr>
+      <w:spacing w:after="0" w:line="240" w:lineRule="auto"/>
+    </w:pPr>
+    <w:tblPr>
+      <w:tblStyleRowBandSize w:val="1"/>
+      <w:tblStyleColBandSize w:val="1"/>
+      <w:tblInd w:w="0" w:type="dxa"/>
+      <w:tblBorders>
+        <w:top w:val="single" w:sz="4" w:space="0" w:color="9CC2E5" w:themeColor="accent1" w:themeTint="99"/>
+        <w:left w:val="single" w:sz="4" w:space="0" w:color="9CC2E5" w:themeColor="accent1" w:themeTint="99"/>
+        <w:bottom w:val="single" w:sz="4" w:space="0" w:color="9CC2E5" w:themeColor="accent1" w:themeTint="99"/>
+        <w:right w:val="single" w:sz="4" w:space="0" w:color="9CC2E5" w:themeColor="accent1" w:themeTint="99"/>
+        <w:insideH w:val="single" w:sz="4" w:space="0" w:color="9CC2E5" w:themeColor="accent1" w:themeTint="99"/>
+        <w:insideV w:val="single" w:sz="4" w:space="0" w:color="9CC2E5" w:themeColor="accent1" w:themeTint="99"/>
+      </w:tblBorders>
+      <w:tblCellMar>
+        <w:top w:w="0" w:type="dxa"/>
+        <w:left w:w="108" w:type="dxa"/>
+        <w:bottom w:w="0" w:type="dxa"/>
+        <w:right w:w="108" w:type="dxa"/>
+      </w:tblCellMar>
+    </w:tblPr>
+    <w:tblStylePr w:type="firstRow">
+      <w:rPr>
+        <w:b/>
+        <w:bCs/>
+        <w:color w:val="FFFFFF" w:themeColor="background1"/>
+      </w:rPr>
+      <w:tblPr/>
+      <w:tcPr>
+        <w:tcBorders>
+          <w:top w:val="single" w:sz="4" w:space="0" w:color="5B9BD5" w:themeColor="accent1"/>
+          <w:left w:val="single" w:sz="4" w:space="0" w:color="5B9BD5" w:themeColor="accent1"/>
+          <w:bottom w:val="single" w:sz="4" w:space="0" w:color="5B9BD5" w:themeColor="accent1"/>
+          <w:right w:val="single" w:sz="4" w:space="0" w:color="5B9BD5" w:themeColor="accent1"/>
+          <w:insideH w:val="nil"/>
+          <w:insideV w:val="nil"/>
+        </w:tcBorders>
+        <w:shd w:val="clear" w:color="auto" w:fill="5B9BD5" w:themeFill="accent1"/>
+      </w:tcPr>
+    </w:tblStylePr>
+    <w:tblStylePr w:type="lastRow">
+      <w:rPr>
+        <w:b/>
+        <w:bCs/>
+      </w:rPr>
+      <w:tblPr/>
+      <w:tcPr>
+        <w:tcBorders>
+          <w:top w:val="double" w:sz="4" w:space="0" w:color="5B9BD5" w:themeColor="accent1"/>
+        </w:tcBorders>
+      </w:tcPr>
+    </w:tblStylePr>
+    <w:tblStylePr w:type="firstCol">
+      <w:rPr>
+        <w:b/>
+        <w:bCs/>
+      </w:rPr>
+    </w:tblStylePr>
+    <w:tblStylePr w:type="lastCol">
+      <w:rPr>
+        <w:b/>
+        <w:bCs/>
+      </w:rPr>
+    </w:tblStylePr>
+    <w:tblStylePr w:type="band1Vert">
+      <w:tblPr/>
+      <w:tcPr>
+        <w:shd w:val="clear" w:color="auto" w:fill="DEEAF6" w:themeFill="accent1" w:themeFillTint="33"/>
+      </w:tcPr>
+    </w:tblStylePr>
+    <w:tblStylePr w:type="band1Horz">
+      <w:tblPr/>
+      <w:tcPr>
+        <w:shd w:val="clear" w:color="auto" w:fill="DEEAF6" w:themeFill="accent1" w:themeFillTint="33"/>
+      </w:tcPr>
+    </w:tblStylePr>
+  </w:style>
 </w:styles>
 </file>
 
@@ -2162,7 +3702,7 @@
 </file>
 
 <file path=customXml/itemProps1.xml><?xml version="1.0" encoding="utf-8"?>
-<ds:datastoreItem xmlns:ds="http://schemas.openxmlformats.org/officeDocument/2006/customXml" ds:itemID="{C5C1C9D1-72F9-41DB-B49E-9F358BB8B4E5}">
+<ds:datastoreItem xmlns:ds="http://schemas.openxmlformats.org/officeDocument/2006/customXml" ds:itemID="{5161F2E7-9EB9-44B1-8065-7763C7067963}">
   <ds:schemaRefs>
     <ds:schemaRef ds:uri="http://schemas.openxmlformats.org/officeDocument/2006/bibliography"/>
   </ds:schemaRefs>

</xml_diff>